<commit_message>
CR TME 1 ET 2
</commit_message>
<xml_diff>
--- a/RapportTME_FENG_DELOL.docx
+++ b/RapportTME_FENG_DELOL.docx
@@ -3,58 +3,1411 @@
 <w:document xmlns:wpc="http://schemas.microsoft.com/office/word/2010/wordprocessingCanvas" xmlns:cx="http://schemas.microsoft.com/office/drawing/2014/chartex" xmlns:cx1="http://schemas.microsoft.com/office/drawing/2015/9/8/chartex" xmlns:cx2="http://schemas.microsoft.com/office/drawing/2015/10/21/chartex" xmlns:cx3="http://schemas.microsoft.com/office/drawing/2016/5/9/chartex" xmlns:cx4="http://schemas.microsoft.com/office/drawing/2016/5/10/chartex" xmlns:cx5="http://schemas.microsoft.com/office/drawing/2016/5/11/chartex" xmlns:cx6="http://schemas.microsoft.com/office/drawing/2016/5/12/chartex" xmlns:cx7="http://schemas.microsoft.com/office/drawing/2016/5/13/chartex" xmlns:cx8="http://schemas.microsoft.com/office/drawing/2016/5/14/chartex" xmlns:mc="http://schemas.openxmlformats.org/markup-compatibility/2006" xmlns:aink="http://schemas.microsoft.com/office/drawing/2016/ink" xmlns:am3d="http://schemas.microsoft.com/office/drawing/2017/model3d" xmlns:o="urn:schemas-microsoft-com:office:office" xmlns:r="http://schemas.openxmlformats.org/officeDocument/2006/relationships" xmlns:m="http://schemas.openxmlformats.org/officeDocument/2006/math" xmlns:v="urn:schemas-microsoft-com:vml" xmlns:wp14="http://schemas.microsoft.com/office/word/2010/wordprocessingDrawing" xmlns:wp="http://schemas.openxmlformats.org/drawingml/2006/wordprocessingDrawing" xmlns:w10="urn:schemas-microsoft-com:office:word" xmlns:w="http://schemas.openxmlformats.org/wordprocessingml/2006/main" xmlns:w14="http://schemas.microsoft.com/office/word/2010/wordml" xmlns:w15="http://schemas.microsoft.com/office/word/2012/wordml" xmlns:w16cex="http://schemas.microsoft.com/office/word/2018/wordml/cex" xmlns:w16cid="http://schemas.microsoft.com/office/word/2016/wordml/cid" xmlns:w16="http://schemas.microsoft.com/office/word/2018/wordml" xmlns:w16se="http://schemas.microsoft.com/office/word/2015/wordml/symex" xmlns:wpg="http://schemas.microsoft.com/office/word/2010/wordprocessingGroup" xmlns:wpi="http://schemas.microsoft.com/office/word/2010/wordprocessingInk" xmlns:wne="http://schemas.microsoft.com/office/word/2006/wordml" xmlns:wps="http://schemas.microsoft.com/office/word/2010/wordprocessingShape" mc:Ignorable="w14 w15 w16se w16cid w16 w16cex wp14">
   <w:body>
     <w:p>
-      <w:r>
+      <w:pPr>
+        <w:jc w:val="center"/>
+        <w:rPr>
+          <w:u w:val="single"/>
+        </w:rPr>
+      </w:pPr>
+      <w:r>
+        <w:rPr>
+          <w:u w:val="single"/>
+        </w:rPr>
+        <w:t>Compte-rendu TME</w:t>
+      </w:r>
+    </w:p>
+    <w:p>
+      <w:r>
+        <w:rPr>
+          <w:u w:val="single"/>
+        </w:rPr>
         <w:t>TME 1 :</w:t>
       </w:r>
+      <w:r>
+        <w:t xml:space="preserve"> Arbres de </w:t>
+      </w:r>
+      <w:r>
+        <w:t>décision</w:t>
+      </w:r>
+      <w:r>
+        <w:t xml:space="preserve"> e</w:t>
+      </w:r>
+      <w:r>
+        <w:t>t sélection de modèles</w:t>
+      </w:r>
+      <w:r>
+        <w:t xml:space="preserve"> (Fichier associés : </w:t>
+      </w:r>
+      <w:r>
+        <w:t>Dans TME 1 : exercice2.py et ex</w:t>
+      </w:r>
+      <w:r>
+        <w:t>o1(3).</w:t>
+      </w:r>
+      <w:proofErr w:type="spellStart"/>
+      <w:r>
+        <w:t>py</w:t>
+      </w:r>
+      <w:proofErr w:type="spellEnd"/>
+      <w:r>
+        <w:t>)</w:t>
+      </w:r>
+    </w:p>
+    <w:p>
+      <w:r>
+        <w:t xml:space="preserve">Q 1.3) </w:t>
+      </w:r>
+      <w:r>
+        <w:t>L’indice du meilleur attribut est 17</w:t>
+      </w:r>
+      <w:r>
+        <w:t xml:space="preserve"> (Drama)</w:t>
+      </w:r>
+      <w:r>
+        <w:t xml:space="preserve">. </w:t>
+      </w:r>
+      <w:r>
+        <w:t>Si le gain est de 0, cela veut dire que l’entropie est égale à l’entropie conditionnelle. Le test sur cet attribut ne servirait à rien.</w:t>
+      </w:r>
+      <w:r>
+        <w:t xml:space="preserve"> Si le gain est de 1, alors on peut totalement classifier l’exemple selon la valeur de cet attribut.</w:t>
+      </w:r>
     </w:p>
     <w:p/>
     <w:p>
       <w:r>
-        <w:t>TME 2 :</w:t>
+        <w:t xml:space="preserve">Q </w:t>
+      </w:r>
+      <w:r>
+        <w:t xml:space="preserve">1.4) Plus on descend, moins </w:t>
+      </w:r>
+      <w:r>
+        <w:t xml:space="preserve">il y a </w:t>
+      </w:r>
+      <w:r>
+        <w:t>de film</w:t>
+      </w:r>
+      <w:r>
+        <w:t>s qui</w:t>
+      </w:r>
+      <w:r>
+        <w:t xml:space="preserve"> sont séparés à chaque </w:t>
+      </w:r>
+      <w:r>
+        <w:t xml:space="preserve">nœud </w:t>
+      </w:r>
+      <w:r>
+        <w:t>car il y a moins de films totaux dans chaque nœud</w:t>
+      </w:r>
+      <w:r>
+        <w:t>. Cela est normal car cela permet de classifier de plus en plus précisément les films. Cependant, cela peut mener à du</w:t>
+      </w:r>
+      <w:r>
+        <w:t xml:space="preserve"> surapprentissage.</w:t>
+      </w:r>
+    </w:p>
+    <w:p/>
+    <w:p>
+      <w:r>
+        <w:t xml:space="preserve">Q </w:t>
+      </w:r>
+      <w:r>
+        <w:t>1.5) Plus on augmente la profondeur, plus le score augmente. Cela est normal car plus la profondeur augmente, plus l’arbre est précis pour classifier.</w:t>
+      </w:r>
+    </w:p>
+    <w:p>
+      <w:r>
+        <w:rPr>
+          <w:noProof/>
+        </w:rPr>
+        <w:drawing>
+          <wp:inline distT="0" distB="0" distL="0" distR="0" wp14:anchorId="44283887" wp14:editId="69CFD08A">
+            <wp:extent cx="5166179" cy="3238500"/>
+            <wp:effectExtent l="0" t="0" r="0" b="0"/>
+            <wp:docPr id="3" name="Image 3"/>
+            <wp:cNvGraphicFramePr>
+              <a:graphicFrameLocks xmlns:a="http://schemas.openxmlformats.org/drawingml/2006/main" noChangeAspect="1"/>
+            </wp:cNvGraphicFramePr>
+            <a:graphic xmlns:a="http://schemas.openxmlformats.org/drawingml/2006/main">
+              <a:graphicData uri="http://schemas.openxmlformats.org/drawingml/2006/picture">
+                <pic:pic xmlns:pic="http://schemas.openxmlformats.org/drawingml/2006/picture">
+                  <pic:nvPicPr>
+                    <pic:cNvPr id="0" name="Picture 3"/>
+                    <pic:cNvPicPr>
+                      <a:picLocks noChangeAspect="1" noChangeArrowheads="1"/>
+                    </pic:cNvPicPr>
+                  </pic:nvPicPr>
+                  <pic:blipFill>
+                    <a:blip r:embed="rId5">
+                      <a:extLst>
+                        <a:ext uri="{28A0092B-C50C-407E-A947-70E740481C1C}">
+                          <a14:useLocalDpi xmlns:a14="http://schemas.microsoft.com/office/drawing/2010/main" val="0"/>
+                        </a:ext>
+                      </a:extLst>
+                    </a:blip>
+                    <a:srcRect/>
+                    <a:stretch>
+                      <a:fillRect/>
+                    </a:stretch>
+                  </pic:blipFill>
+                  <pic:spPr bwMode="auto">
+                    <a:xfrm>
+                      <a:off x="0" y="0"/>
+                      <a:ext cx="5170838" cy="3241421"/>
+                    </a:xfrm>
+                    <a:prstGeom prst="rect">
+                      <a:avLst/>
+                    </a:prstGeom>
+                    <a:noFill/>
+                    <a:ln>
+                      <a:noFill/>
+                    </a:ln>
+                  </pic:spPr>
+                </pic:pic>
+              </a:graphicData>
+            </a:graphic>
+          </wp:inline>
+        </w:drawing>
+      </w:r>
+    </w:p>
+    <w:p>
+      <w:r>
+        <w:t xml:space="preserve">Q </w:t>
+      </w:r>
+      <w:r>
+        <w:t>1.6</w:t>
+      </w:r>
+      <w:proofErr w:type="gramStart"/>
+      <w:r>
+        <w:t>)  Non</w:t>
+      </w:r>
+      <w:proofErr w:type="gramEnd"/>
+      <w:r>
+        <w:t>,</w:t>
+      </w:r>
+      <w:r>
+        <w:t xml:space="preserve"> </w:t>
+      </w:r>
+      <w:r>
+        <w:t>pas forcément car ici on utilise le même ensemble de données pour l’apprentissage est le test. Il y a donc un risque que l’arbre de décision apprenne par cœur les données. Il n’aura donc pas défini des règles suffisamment générales pour classifier des bons ou des mauvais films qui ne sont pas dans la base de données d’entrainement</w:t>
+      </w:r>
+    </w:p>
+    <w:p/>
+    <w:p>
+      <w:r>
+        <w:t>Q 1.7)</w:t>
+      </w:r>
+    </w:p>
+    <w:p>
+      <w:r>
+        <w:rPr>
+          <w:noProof/>
+        </w:rPr>
+        <w:lastRenderedPageBreak/>
+        <w:drawing>
+          <wp:inline distT="0" distB="0" distL="0" distR="0" wp14:anchorId="614E5ED5" wp14:editId="41580FAB">
+            <wp:extent cx="4838700" cy="3623027"/>
+            <wp:effectExtent l="0" t="0" r="0" b="0"/>
+            <wp:docPr id="1" name="Image 1"/>
+            <wp:cNvGraphicFramePr>
+              <a:graphicFrameLocks xmlns:a="http://schemas.openxmlformats.org/drawingml/2006/main" noChangeAspect="1"/>
+            </wp:cNvGraphicFramePr>
+            <a:graphic xmlns:a="http://schemas.openxmlformats.org/drawingml/2006/main">
+              <a:graphicData uri="http://schemas.openxmlformats.org/drawingml/2006/picture">
+                <pic:pic xmlns:pic="http://schemas.openxmlformats.org/drawingml/2006/picture">
+                  <pic:nvPicPr>
+                    <pic:cNvPr id="0" name="Picture 1"/>
+                    <pic:cNvPicPr>
+                      <a:picLocks noChangeAspect="1" noChangeArrowheads="1"/>
+                    </pic:cNvPicPr>
+                  </pic:nvPicPr>
+                  <pic:blipFill>
+                    <a:blip r:embed="rId6">
+                      <a:extLst>
+                        <a:ext uri="{28A0092B-C50C-407E-A947-70E740481C1C}">
+                          <a14:useLocalDpi xmlns:a14="http://schemas.microsoft.com/office/drawing/2010/main" val="0"/>
+                        </a:ext>
+                      </a:extLst>
+                    </a:blip>
+                    <a:srcRect/>
+                    <a:stretch>
+                      <a:fillRect/>
+                    </a:stretch>
+                  </pic:blipFill>
+                  <pic:spPr bwMode="auto">
+                    <a:xfrm>
+                      <a:off x="0" y="0"/>
+                      <a:ext cx="4858947" cy="3638187"/>
+                    </a:xfrm>
+                    <a:prstGeom prst="rect">
+                      <a:avLst/>
+                    </a:prstGeom>
+                    <a:noFill/>
+                    <a:ln>
+                      <a:noFill/>
+                    </a:ln>
+                  </pic:spPr>
+                </pic:pic>
+              </a:graphicData>
+            </a:graphic>
+          </wp:inline>
+        </w:drawing>
+      </w:r>
+      <w:r>
+        <w:rPr>
+          <w:noProof/>
+        </w:rPr>
+        <w:drawing>
+          <wp:inline distT="0" distB="0" distL="0" distR="0" wp14:anchorId="34BF2BFA" wp14:editId="4FF04B16">
+            <wp:extent cx="5762625" cy="4314825"/>
+            <wp:effectExtent l="0" t="0" r="9525" b="9525"/>
+            <wp:docPr id="2" name="Image 2"/>
+            <wp:cNvGraphicFramePr>
+              <a:graphicFrameLocks xmlns:a="http://schemas.openxmlformats.org/drawingml/2006/main" noChangeAspect="1"/>
+            </wp:cNvGraphicFramePr>
+            <a:graphic xmlns:a="http://schemas.openxmlformats.org/drawingml/2006/main">
+              <a:graphicData uri="http://schemas.openxmlformats.org/drawingml/2006/picture">
+                <pic:pic xmlns:pic="http://schemas.openxmlformats.org/drawingml/2006/picture">
+                  <pic:nvPicPr>
+                    <pic:cNvPr id="0" name="Picture 2"/>
+                    <pic:cNvPicPr>
+                      <a:picLocks noChangeAspect="1" noChangeArrowheads="1"/>
+                    </pic:cNvPicPr>
+                  </pic:nvPicPr>
+                  <pic:blipFill>
+                    <a:blip r:embed="rId7">
+                      <a:extLst>
+                        <a:ext uri="{28A0092B-C50C-407E-A947-70E740481C1C}">
+                          <a14:useLocalDpi xmlns:a14="http://schemas.microsoft.com/office/drawing/2010/main" val="0"/>
+                        </a:ext>
+                      </a:extLst>
+                    </a:blip>
+                    <a:srcRect/>
+                    <a:stretch>
+                      <a:fillRect/>
+                    </a:stretch>
+                  </pic:blipFill>
+                  <pic:spPr bwMode="auto">
+                    <a:xfrm>
+                      <a:off x="0" y="0"/>
+                      <a:ext cx="5762625" cy="4314825"/>
+                    </a:xfrm>
+                    <a:prstGeom prst="rect">
+                      <a:avLst/>
+                    </a:prstGeom>
+                    <a:noFill/>
+                    <a:ln>
+                      <a:noFill/>
+                    </a:ln>
+                  </pic:spPr>
+                </pic:pic>
+              </a:graphicData>
+            </a:graphic>
+          </wp:inline>
+        </w:drawing>
+      </w:r>
+      <w:r>
+        <w:rPr>
+          <w:noProof/>
+        </w:rPr>
+        <w:lastRenderedPageBreak/>
+        <w:drawing>
+          <wp:inline distT="0" distB="0" distL="0" distR="0" wp14:anchorId="2BD5DEA4" wp14:editId="14269691">
+            <wp:extent cx="5760720" cy="4313399"/>
+            <wp:effectExtent l="0" t="0" r="0" b="0"/>
+            <wp:docPr id="4" name="Image 4"/>
+            <wp:cNvGraphicFramePr>
+              <a:graphicFrameLocks xmlns:a="http://schemas.openxmlformats.org/drawingml/2006/main" noChangeAspect="1"/>
+            </wp:cNvGraphicFramePr>
+            <a:graphic xmlns:a="http://schemas.openxmlformats.org/drawingml/2006/main">
+              <a:graphicData uri="http://schemas.openxmlformats.org/drawingml/2006/picture">
+                <pic:pic xmlns:pic="http://schemas.openxmlformats.org/drawingml/2006/picture">
+                  <pic:nvPicPr>
+                    <pic:cNvPr id="0" name="Picture 3"/>
+                    <pic:cNvPicPr>
+                      <a:picLocks noChangeAspect="1" noChangeArrowheads="1"/>
+                    </pic:cNvPicPr>
+                  </pic:nvPicPr>
+                  <pic:blipFill>
+                    <a:blip r:embed="rId8">
+                      <a:extLst>
+                        <a:ext uri="{28A0092B-C50C-407E-A947-70E740481C1C}">
+                          <a14:useLocalDpi xmlns:a14="http://schemas.microsoft.com/office/drawing/2010/main" val="0"/>
+                        </a:ext>
+                      </a:extLst>
+                    </a:blip>
+                    <a:srcRect/>
+                    <a:stretch>
+                      <a:fillRect/>
+                    </a:stretch>
+                  </pic:blipFill>
+                  <pic:spPr bwMode="auto">
+                    <a:xfrm>
+                      <a:off x="0" y="0"/>
+                      <a:ext cx="5760720" cy="4313399"/>
+                    </a:xfrm>
+                    <a:prstGeom prst="rect">
+                      <a:avLst/>
+                    </a:prstGeom>
+                    <a:noFill/>
+                    <a:ln>
+                      <a:noFill/>
+                    </a:ln>
+                  </pic:spPr>
+                </pic:pic>
+              </a:graphicData>
+            </a:graphic>
+          </wp:inline>
+        </w:drawing>
+      </w:r>
+    </w:p>
+    <w:p>
+      <w:r>
+        <w:t>Q 1.8)</w:t>
+      </w:r>
+      <w:r>
+        <w:t xml:space="preserve"> L’erreur</w:t>
+      </w:r>
+      <w:r>
+        <w:t xml:space="preserve"> en apprentissage</w:t>
+      </w:r>
+      <w:r>
+        <w:t xml:space="preserve"> descend un peu plus rapidement</w:t>
+      </w:r>
+      <w:r>
+        <w:t xml:space="preserve"> et un peu plus</w:t>
+      </w:r>
+      <w:r>
+        <w:t xml:space="preserve"> quand on a moins d’exemples pour l’apprentissage.</w:t>
+      </w:r>
+    </w:p>
+    <w:p>
+      <w:r>
+        <w:t>L’erreur en test semble suivre la même tendance. Elle diminue rapidement quand peu d’exemples de test</w:t>
+      </w:r>
+      <w:r>
+        <w:t xml:space="preserve"> et est plus basse. Elle diminue moins rapidement quand on a beaucoup d’exemples de test.</w:t>
+      </w:r>
+    </w:p>
+    <w:p/>
+    <w:p>
+      <w:r>
+        <w:t>Q 1.9)</w:t>
+      </w:r>
+      <w:r>
+        <w:t xml:space="preserve"> Il peut exister un biais lors de la sélection des exemples qui vont dans l’apprentissage ou dans l’ensemble de test.</w:t>
+      </w:r>
+      <w:r>
+        <w:t xml:space="preserve"> Donc on ne pas assurer qu’ils soient totalement fiables et stables.</w:t>
+      </w:r>
+    </w:p>
+    <w:p/>
+    <w:p>
+      <w:r>
+        <w:t>Validation croisée :</w:t>
+      </w:r>
+    </w:p>
+    <w:p>
+      <w:r>
+        <w:rPr>
+          <w:noProof/>
+        </w:rPr>
+        <w:lastRenderedPageBreak/>
+        <w:drawing>
+          <wp:inline distT="0" distB="0" distL="0" distR="0" wp14:anchorId="4DB0A19C" wp14:editId="2141E403">
+            <wp:extent cx="5762625" cy="4314825"/>
+            <wp:effectExtent l="0" t="0" r="9525" b="9525"/>
+            <wp:docPr id="5" name="Image 5"/>
+            <wp:cNvGraphicFramePr>
+              <a:graphicFrameLocks xmlns:a="http://schemas.openxmlformats.org/drawingml/2006/main" noChangeAspect="1"/>
+            </wp:cNvGraphicFramePr>
+            <a:graphic xmlns:a="http://schemas.openxmlformats.org/drawingml/2006/main">
+              <a:graphicData uri="http://schemas.openxmlformats.org/drawingml/2006/picture">
+                <pic:pic xmlns:pic="http://schemas.openxmlformats.org/drawingml/2006/picture">
+                  <pic:nvPicPr>
+                    <pic:cNvPr id="0" name="Picture 4"/>
+                    <pic:cNvPicPr>
+                      <a:picLocks noChangeAspect="1" noChangeArrowheads="1"/>
+                    </pic:cNvPicPr>
+                  </pic:nvPicPr>
+                  <pic:blipFill>
+                    <a:blip r:embed="rId9">
+                      <a:extLst>
+                        <a:ext uri="{28A0092B-C50C-407E-A947-70E740481C1C}">
+                          <a14:useLocalDpi xmlns:a14="http://schemas.microsoft.com/office/drawing/2010/main" val="0"/>
+                        </a:ext>
+                      </a:extLst>
+                    </a:blip>
+                    <a:srcRect/>
+                    <a:stretch>
+                      <a:fillRect/>
+                    </a:stretch>
+                  </pic:blipFill>
+                  <pic:spPr bwMode="auto">
+                    <a:xfrm>
+                      <a:off x="0" y="0"/>
+                      <a:ext cx="5762625" cy="4314825"/>
+                    </a:xfrm>
+                    <a:prstGeom prst="rect">
+                      <a:avLst/>
+                    </a:prstGeom>
+                    <a:noFill/>
+                    <a:ln>
+                      <a:noFill/>
+                    </a:ln>
+                  </pic:spPr>
+                </pic:pic>
+              </a:graphicData>
+            </a:graphic>
+          </wp:inline>
+        </w:drawing>
       </w:r>
     </w:p>
     <w:p/>
     <w:p/>
+    <w:p>
+      <w:r>
+        <w:rPr>
+          <w:u w:val="single"/>
+        </w:rPr>
+        <w:t>TME 2 :</w:t>
+      </w:r>
+      <w:r>
+        <w:t xml:space="preserve"> Estimation de densité (</w:t>
+      </w:r>
+      <w:r>
+        <w:t>D</w:t>
+      </w:r>
+      <w:r>
+        <w:t xml:space="preserve">ans TME 2 : fichier </w:t>
+      </w:r>
+      <w:r>
+        <w:t>tme2-poi.py)</w:t>
+      </w:r>
+    </w:p>
+    <w:p/>
+    <w:p>
+      <w:r>
+        <w:t xml:space="preserve">Si on choisit une discrétisation faible, </w:t>
+      </w:r>
+      <w:r>
+        <w:t xml:space="preserve">l’histogramme ne va pas être précis du tout. </w:t>
+      </w:r>
+    </w:p>
+    <w:p/>
+    <w:p>
+      <w:r>
+        <w:rPr>
+          <w:noProof/>
+        </w:rPr>
+        <w:lastRenderedPageBreak/>
+        <w:drawing>
+          <wp:inline distT="0" distB="0" distL="0" distR="0" wp14:anchorId="167AE888" wp14:editId="56173D53">
+            <wp:extent cx="4352925" cy="3259298"/>
+            <wp:effectExtent l="0" t="0" r="0" b="0"/>
+            <wp:docPr id="6" name="Image 6"/>
+            <wp:cNvGraphicFramePr>
+              <a:graphicFrameLocks xmlns:a="http://schemas.openxmlformats.org/drawingml/2006/main" noChangeAspect="1"/>
+            </wp:cNvGraphicFramePr>
+            <a:graphic xmlns:a="http://schemas.openxmlformats.org/drawingml/2006/main">
+              <a:graphicData uri="http://schemas.openxmlformats.org/drawingml/2006/picture">
+                <pic:pic xmlns:pic="http://schemas.openxmlformats.org/drawingml/2006/picture">
+                  <pic:nvPicPr>
+                    <pic:cNvPr id="0" name="Picture 5"/>
+                    <pic:cNvPicPr>
+                      <a:picLocks noChangeAspect="1" noChangeArrowheads="1"/>
+                    </pic:cNvPicPr>
+                  </pic:nvPicPr>
+                  <pic:blipFill>
+                    <a:blip r:embed="rId10">
+                      <a:extLst>
+                        <a:ext uri="{28A0092B-C50C-407E-A947-70E740481C1C}">
+                          <a14:useLocalDpi xmlns:a14="http://schemas.microsoft.com/office/drawing/2010/main" val="0"/>
+                        </a:ext>
+                      </a:extLst>
+                    </a:blip>
+                    <a:srcRect/>
+                    <a:stretch>
+                      <a:fillRect/>
+                    </a:stretch>
+                  </pic:blipFill>
+                  <pic:spPr bwMode="auto">
+                    <a:xfrm>
+                      <a:off x="0" y="0"/>
+                      <a:ext cx="4366302" cy="3269314"/>
+                    </a:xfrm>
+                    <a:prstGeom prst="rect">
+                      <a:avLst/>
+                    </a:prstGeom>
+                    <a:noFill/>
+                    <a:ln>
+                      <a:noFill/>
+                    </a:ln>
+                  </pic:spPr>
+                </pic:pic>
+              </a:graphicData>
+            </a:graphic>
+          </wp:inline>
+        </w:drawing>
+      </w:r>
+    </w:p>
+    <w:p>
+      <w:r>
+        <w:t>Si on en choisit un</w:t>
+      </w:r>
+      <w:r>
+        <w:t>e forte</w:t>
+      </w:r>
+      <w:r>
+        <w:t>, cela ne sera trop localisé avec des cases avec des densités très élevé</w:t>
+      </w:r>
+      <w:r>
+        <w:t>es</w:t>
+      </w:r>
+      <w:r>
+        <w:t xml:space="preserve"> et juste à côté très basses</w:t>
+      </w:r>
+      <w:r>
+        <w:t>. Cela n’est donc pas vraiment représentatif</w:t>
+      </w:r>
+      <w:r>
+        <w:t>.</w:t>
+      </w:r>
+    </w:p>
+    <w:p/>
+    <w:p>
+      <w:r>
+        <w:rPr>
+          <w:noProof/>
+        </w:rPr>
+        <w:drawing>
+          <wp:inline distT="0" distB="0" distL="0" distR="0" wp14:anchorId="06086B91" wp14:editId="39B6F1C6">
+            <wp:extent cx="5200650" cy="3894041"/>
+            <wp:effectExtent l="0" t="0" r="0" b="0"/>
+            <wp:docPr id="7" name="Image 7"/>
+            <wp:cNvGraphicFramePr>
+              <a:graphicFrameLocks xmlns:a="http://schemas.openxmlformats.org/drawingml/2006/main" noChangeAspect="1"/>
+            </wp:cNvGraphicFramePr>
+            <a:graphic xmlns:a="http://schemas.openxmlformats.org/drawingml/2006/main">
+              <a:graphicData uri="http://schemas.openxmlformats.org/drawingml/2006/picture">
+                <pic:pic xmlns:pic="http://schemas.openxmlformats.org/drawingml/2006/picture">
+                  <pic:nvPicPr>
+                    <pic:cNvPr id="0" name="Picture 6"/>
+                    <pic:cNvPicPr>
+                      <a:picLocks noChangeAspect="1" noChangeArrowheads="1"/>
+                    </pic:cNvPicPr>
+                  </pic:nvPicPr>
+                  <pic:blipFill>
+                    <a:blip r:embed="rId11">
+                      <a:extLst>
+                        <a:ext uri="{28A0092B-C50C-407E-A947-70E740481C1C}">
+                          <a14:useLocalDpi xmlns:a14="http://schemas.microsoft.com/office/drawing/2010/main" val="0"/>
+                        </a:ext>
+                      </a:extLst>
+                    </a:blip>
+                    <a:srcRect/>
+                    <a:stretch>
+                      <a:fillRect/>
+                    </a:stretch>
+                  </pic:blipFill>
+                  <pic:spPr bwMode="auto">
+                    <a:xfrm>
+                      <a:off x="0" y="0"/>
+                      <a:ext cx="5223549" cy="3911187"/>
+                    </a:xfrm>
+                    <a:prstGeom prst="rect">
+                      <a:avLst/>
+                    </a:prstGeom>
+                    <a:noFill/>
+                    <a:ln>
+                      <a:noFill/>
+                    </a:ln>
+                  </pic:spPr>
+                </pic:pic>
+              </a:graphicData>
+            </a:graphic>
+          </wp:inline>
+        </w:drawing>
+      </w:r>
+    </w:p>
     <w:p/>
     <w:p/>
+    <w:p>
+      <w:r>
+        <w:lastRenderedPageBreak/>
+        <w:t xml:space="preserve">Le paramètre </w:t>
+      </w:r>
+      <w:r>
+        <w:t xml:space="preserve">à définir est </w:t>
+      </w:r>
+      <w:r>
+        <w:t xml:space="preserve">la « taille » du noyau (par exemple largeur de la fenêtre pour </w:t>
+      </w:r>
+      <w:proofErr w:type="spellStart"/>
+      <w:r>
+        <w:t>parzen</w:t>
+      </w:r>
+      <w:proofErr w:type="spellEnd"/>
+      <w:r>
+        <w:t>)</w:t>
+      </w:r>
+      <w:r>
+        <w:t xml:space="preserve">. </w:t>
+      </w:r>
+      <w:r>
+        <w:t>S</w:t>
+      </w:r>
+      <w:r>
+        <w:t xml:space="preserve">i elle </w:t>
+      </w:r>
+      <w:r>
+        <w:t xml:space="preserve">est trop faible on efface des détails, et on </w:t>
+      </w:r>
+      <w:r>
+        <w:t>déforme la réalité s</w:t>
+      </w:r>
+      <w:r>
+        <w:t>i elle</w:t>
+      </w:r>
+      <w:r>
+        <w:t xml:space="preserve"> est trop fort</w:t>
+      </w:r>
+      <w:r>
+        <w:t>e</w:t>
+      </w:r>
+      <w:r>
+        <w:t>. Cela est similaire à la discrétisation pour la méthode des histogrammes.</w:t>
+      </w:r>
+      <w:r>
+        <w:t xml:space="preserve"> </w:t>
+      </w:r>
+      <w:r>
+        <w:rPr>
+          <w:noProof/>
+        </w:rPr>
+        <w:drawing>
+          <wp:inline distT="0" distB="0" distL="0" distR="0" wp14:anchorId="7810583E" wp14:editId="5756797F">
+            <wp:extent cx="5762625" cy="3743325"/>
+            <wp:effectExtent l="0" t="0" r="9525" b="9525"/>
+            <wp:docPr id="9" name="Image 9"/>
+            <wp:cNvGraphicFramePr>
+              <a:graphicFrameLocks xmlns:a="http://schemas.openxmlformats.org/drawingml/2006/main" noChangeAspect="1"/>
+            </wp:cNvGraphicFramePr>
+            <a:graphic xmlns:a="http://schemas.openxmlformats.org/drawingml/2006/main">
+              <a:graphicData uri="http://schemas.openxmlformats.org/drawingml/2006/picture">
+                <pic:pic xmlns:pic="http://schemas.openxmlformats.org/drawingml/2006/picture">
+                  <pic:nvPicPr>
+                    <pic:cNvPr id="0" name="Picture 8"/>
+                    <pic:cNvPicPr>
+                      <a:picLocks noChangeAspect="1" noChangeArrowheads="1"/>
+                    </pic:cNvPicPr>
+                  </pic:nvPicPr>
+                  <pic:blipFill>
+                    <a:blip r:embed="rId12">
+                      <a:extLst>
+                        <a:ext uri="{28A0092B-C50C-407E-A947-70E740481C1C}">
+                          <a14:useLocalDpi xmlns:a14="http://schemas.microsoft.com/office/drawing/2010/main" val="0"/>
+                        </a:ext>
+                      </a:extLst>
+                    </a:blip>
+                    <a:srcRect/>
+                    <a:stretch>
+                      <a:fillRect/>
+                    </a:stretch>
+                  </pic:blipFill>
+                  <pic:spPr bwMode="auto">
+                    <a:xfrm>
+                      <a:off x="0" y="0"/>
+                      <a:ext cx="5762625" cy="3743325"/>
+                    </a:xfrm>
+                    <a:prstGeom prst="rect">
+                      <a:avLst/>
+                    </a:prstGeom>
+                    <a:noFill/>
+                    <a:ln>
+                      <a:noFill/>
+                    </a:ln>
+                  </pic:spPr>
+                </pic:pic>
+              </a:graphicData>
+            </a:graphic>
+          </wp:inline>
+        </w:drawing>
+      </w:r>
+      <w:r>
+        <w:rPr>
+          <w:noProof/>
+        </w:rPr>
+        <w:drawing>
+          <wp:inline distT="0" distB="0" distL="0" distR="0" wp14:anchorId="404EC182" wp14:editId="2A30ADCF">
+            <wp:extent cx="5762625" cy="3609975"/>
+            <wp:effectExtent l="0" t="0" r="9525" b="9525"/>
+            <wp:docPr id="8" name="Image 8"/>
+            <wp:cNvGraphicFramePr>
+              <a:graphicFrameLocks xmlns:a="http://schemas.openxmlformats.org/drawingml/2006/main" noChangeAspect="1"/>
+            </wp:cNvGraphicFramePr>
+            <a:graphic xmlns:a="http://schemas.openxmlformats.org/drawingml/2006/main">
+              <a:graphicData uri="http://schemas.openxmlformats.org/drawingml/2006/picture">
+                <pic:pic xmlns:pic="http://schemas.openxmlformats.org/drawingml/2006/picture">
+                  <pic:nvPicPr>
+                    <pic:cNvPr id="0" name="Picture 7"/>
+                    <pic:cNvPicPr>
+                      <a:picLocks noChangeAspect="1" noChangeArrowheads="1"/>
+                    </pic:cNvPicPr>
+                  </pic:nvPicPr>
+                  <pic:blipFill>
+                    <a:blip r:embed="rId13">
+                      <a:extLst>
+                        <a:ext uri="{28A0092B-C50C-407E-A947-70E740481C1C}">
+                          <a14:useLocalDpi xmlns:a14="http://schemas.microsoft.com/office/drawing/2010/main" val="0"/>
+                        </a:ext>
+                      </a:extLst>
+                    </a:blip>
+                    <a:srcRect/>
+                    <a:stretch>
+                      <a:fillRect/>
+                    </a:stretch>
+                  </pic:blipFill>
+                  <pic:spPr bwMode="auto">
+                    <a:xfrm>
+                      <a:off x="0" y="0"/>
+                      <a:ext cx="5762625" cy="3609975"/>
+                    </a:xfrm>
+                    <a:prstGeom prst="rect">
+                      <a:avLst/>
+                    </a:prstGeom>
+                    <a:noFill/>
+                    <a:ln>
+                      <a:noFill/>
+                    </a:ln>
+                  </pic:spPr>
+                </pic:pic>
+              </a:graphicData>
+            </a:graphic>
+          </wp:inline>
+        </w:drawing>
+      </w:r>
+    </w:p>
+    <w:p/>
+    <w:p>
+      <w:r>
+        <w:t xml:space="preserve">Pour déterminer </w:t>
+      </w:r>
+      <w:r>
+        <w:t>les meilleurs paramètres, on peut utiliser de la validation croisée.</w:t>
+      </w:r>
+    </w:p>
+    <w:p/>
+    <w:p>
+      <w:r>
+        <w:lastRenderedPageBreak/>
+        <w:t>TME 3 :</w:t>
+      </w:r>
+      <w:r>
+        <w:t xml:space="preserve"> Descente de gradient e</w:t>
+      </w:r>
+      <w:r>
+        <w:t>t perceptron</w:t>
+      </w:r>
+      <w:r>
+        <w:t xml:space="preserve"> </w:t>
+      </w:r>
+    </w:p>
+    <w:p>
+      <w:r>
+        <w:t>Graphiques des surfaces de l’erreur :</w:t>
+      </w:r>
+    </w:p>
+    <w:p/>
+    <w:p>
+      <w:r>
+        <w:t xml:space="preserve">Graphiques </w:t>
+      </w:r>
+      <w:r>
+        <w:t>des frontières obtenues :</w:t>
+      </w:r>
+    </w:p>
+    <w:p/>
+    <w:p>
+      <w:r>
+        <w:t xml:space="preserve">Pour prendre en compte le biais, il faut qu’on ajoute une valeur </w:t>
+      </w:r>
+      <w:r>
+        <w:t>aux poids et une colonne correspondante dans les données.</w:t>
+      </w:r>
+    </w:p>
+    <w:p/>
+    <w:p>
+      <w:r>
+        <w:t>Il semblerait qu’il n’y a pas de surapprentissage étant donné que le score reste élevé même sur les données de test.</w:t>
+      </w:r>
+    </w:p>
+    <w:p/>
+    <w:p>
+      <w:r>
+        <w:t>En testant le perceptron sur les autres données artificielles, on peut observer</w:t>
+      </w:r>
+      <w:r>
+        <w:t xml:space="preserve"> </w:t>
+      </w:r>
+      <w:r>
+        <w:t xml:space="preserve">que le perceptron a un score beaucoup plus faible. Cela est normal étant donné </w:t>
+      </w:r>
+      <w:r>
+        <w:t>qu’il s’agit d</w:t>
+      </w:r>
+      <w:r>
+        <w:t xml:space="preserve">’un problème non linéairement séparable. </w:t>
+      </w:r>
+      <w:r>
+        <w:t xml:space="preserve">Il faut donc </w:t>
+      </w:r>
+      <w:r>
+        <w:t xml:space="preserve">augmenter la dimension en </w:t>
+      </w:r>
+      <w:r>
+        <w:t>effectu</w:t>
+      </w:r>
+      <w:r>
+        <w:t>ant</w:t>
+      </w:r>
+      <w:r>
+        <w:t xml:space="preserve"> une projection.</w:t>
+      </w:r>
+    </w:p>
     <w:p/>
     <w:p/>
+    <w:p>
+      <w:pPr>
+        <w:rPr>
+          <w:lang w:val="en-GB"/>
+        </w:rPr>
+      </w:pPr>
+      <w:r>
+        <w:rPr>
+          <w:lang w:val="en-GB"/>
+        </w:rPr>
+        <w:t xml:space="preserve">TME </w:t>
+      </w:r>
+      <w:proofErr w:type="gramStart"/>
+      <w:r>
+        <w:rPr>
+          <w:lang w:val="en-GB"/>
+        </w:rPr>
+        <w:t>4 :</w:t>
+      </w:r>
+      <w:proofErr w:type="gramEnd"/>
+      <w:r>
+        <w:rPr>
+          <w:lang w:val="en-GB"/>
+        </w:rPr>
+        <w:t xml:space="preserve"> SVM</w:t>
+      </w:r>
+    </w:p>
+    <w:p>
+      <w:pPr>
+        <w:rPr>
+          <w:lang w:val="en-GB"/>
+        </w:rPr>
+      </w:pPr>
+      <w:r>
+        <w:rPr>
+          <w:lang w:val="en-GB"/>
+        </w:rPr>
+        <w:t>3 SVM et Grid Search</w:t>
+      </w:r>
+    </w:p>
+    <w:p>
+      <w:r>
+        <w:t>En explorant les différents n</w:t>
+      </w:r>
+      <w:r>
+        <w:t>oyaux, on peut observer que</w:t>
+      </w:r>
+      <w:r>
+        <w:t> :</w:t>
+      </w:r>
+    </w:p>
+    <w:p>
+      <w:pPr>
+        <w:pStyle w:val="Paragraphedeliste"/>
+        <w:numPr>
+          <w:ilvl w:val="0"/>
+          <w:numId w:val="1"/>
+        </w:numPr>
+      </w:pPr>
+      <w:r>
+        <w:t xml:space="preserve">Pour les données de type </w:t>
+      </w:r>
+      <w:r>
+        <w:t>mélange de 2 gaussiennes, les trois noyaux sont efficaces</w:t>
+      </w:r>
+    </w:p>
+    <w:p>
+      <w:pPr>
+        <w:pStyle w:val="Paragraphedeliste"/>
+        <w:numPr>
+          <w:ilvl w:val="0"/>
+          <w:numId w:val="1"/>
+        </w:numPr>
+      </w:pPr>
+      <w:r>
+        <w:t xml:space="preserve">Pour les données de type </w:t>
+      </w:r>
+      <w:r>
+        <w:t>mélange de 4 gaussiennes</w:t>
+      </w:r>
+      <w:r>
+        <w:t xml:space="preserve">, </w:t>
+      </w:r>
+      <w:proofErr w:type="spellStart"/>
+      <w:r>
+        <w:t>linear</w:t>
+      </w:r>
+      <w:proofErr w:type="spellEnd"/>
+      <w:r>
+        <w:t xml:space="preserve"> n’est plus du tout efficace et poly l’est un peu moins. RBF reste bon.</w:t>
+      </w:r>
+    </w:p>
+    <w:p>
+      <w:pPr>
+        <w:pStyle w:val="Paragraphedeliste"/>
+        <w:numPr>
+          <w:ilvl w:val="0"/>
+          <w:numId w:val="1"/>
+        </w:numPr>
+      </w:pPr>
+      <w:proofErr w:type="gramStart"/>
+      <w:r>
+        <w:t>pour</w:t>
+      </w:r>
+      <w:proofErr w:type="gramEnd"/>
+      <w:r>
+        <w:t xml:space="preserve"> les données de type échiquier</w:t>
+      </w:r>
+      <w:r>
+        <w:t xml:space="preserve">, le noyau </w:t>
+      </w:r>
+      <w:proofErr w:type="spellStart"/>
+      <w:r>
+        <w:t>rbf</w:t>
+      </w:r>
+      <w:proofErr w:type="spellEnd"/>
+      <w:r>
+        <w:t xml:space="preserve"> est le plus efficace </w:t>
+      </w:r>
+    </w:p>
+    <w:p>
+      <w:r>
+        <w:t>Pour le nombre de vecteurs supports on obtient cela : (A mettre sous forme de tableau</w:t>
+      </w:r>
+    </w:p>
     <w:p/>
+    <w:tbl>
+      <w:tblPr>
+        <w:tblStyle w:val="Grilledutableau"/>
+        <w:tblW w:w="0" w:type="auto"/>
+        <w:tblLook w:val="04A0" w:firstRow="1" w:lastRow="0" w:firstColumn="1" w:lastColumn="0" w:noHBand="0" w:noVBand="1"/>
+      </w:tblPr>
+      <w:tblGrid>
+        <w:gridCol w:w="2119"/>
+        <w:gridCol w:w="2333"/>
+        <w:gridCol w:w="2305"/>
+        <w:gridCol w:w="2305"/>
+      </w:tblGrid>
+      <w:tr>
+        <w:tc>
+          <w:tcPr>
+            <w:tcW w:w="2119" w:type="dxa"/>
+          </w:tcPr>
+          <w:p>
+            <w:r>
+              <w:t xml:space="preserve">Nombre de vecteurs supports pour </w:t>
+            </w:r>
+            <w:r>
+              <w:t>le noyau et les données</w:t>
+            </w:r>
+          </w:p>
+        </w:tc>
+        <w:tc>
+          <w:tcPr>
+            <w:tcW w:w="2333" w:type="dxa"/>
+          </w:tcPr>
+          <w:p>
+            <w:r>
+              <w:t>Noyau linéaire</w:t>
+            </w:r>
+          </w:p>
+        </w:tc>
+        <w:tc>
+          <w:tcPr>
+            <w:tcW w:w="2305" w:type="dxa"/>
+          </w:tcPr>
+          <w:p>
+            <w:r>
+              <w:t>Noyau poly</w:t>
+            </w:r>
+          </w:p>
+        </w:tc>
+        <w:tc>
+          <w:tcPr>
+            <w:tcW w:w="2305" w:type="dxa"/>
+          </w:tcPr>
+          <w:p>
+            <w:r>
+              <w:t>Noyau RBF</w:t>
+            </w:r>
+          </w:p>
+        </w:tc>
+      </w:tr>
+      <w:tr>
+        <w:tc>
+          <w:tcPr>
+            <w:tcW w:w="2119" w:type="dxa"/>
+          </w:tcPr>
+          <w:p>
+            <w:r>
+              <w:t>Données type 0 / Param par défaut</w:t>
+            </w:r>
+          </w:p>
+        </w:tc>
+        <w:tc>
+          <w:tcPr>
+            <w:tcW w:w="2333" w:type="dxa"/>
+          </w:tcPr>
+          <w:p>
+            <w:r>
+              <w:t>207</w:t>
+            </w:r>
+          </w:p>
+        </w:tc>
+        <w:tc>
+          <w:tcPr>
+            <w:tcW w:w="2305" w:type="dxa"/>
+          </w:tcPr>
+          <w:p>
+            <w:r>
+              <w:t>282</w:t>
+            </w:r>
+          </w:p>
+        </w:tc>
+        <w:tc>
+          <w:tcPr>
+            <w:tcW w:w="2305" w:type="dxa"/>
+          </w:tcPr>
+          <w:p>
+            <w:r>
+              <w:t>222</w:t>
+            </w:r>
+          </w:p>
+        </w:tc>
+      </w:tr>
+      <w:tr>
+        <w:tc>
+          <w:tcPr>
+            <w:tcW w:w="2119" w:type="dxa"/>
+          </w:tcPr>
+          <w:p>
+            <w:r>
+              <w:t xml:space="preserve">Données type 0 / </w:t>
+            </w:r>
+            <w:r>
+              <w:t>C élevé</w:t>
+            </w:r>
+            <w:r>
+              <w:t xml:space="preserve"> </w:t>
+            </w:r>
+            <w:proofErr w:type="gramStart"/>
+            <w:r>
+              <w:t>( C</w:t>
+            </w:r>
+            <w:proofErr w:type="gramEnd"/>
+            <w:r>
+              <w:t xml:space="preserve"> = 500)</w:t>
+            </w:r>
+          </w:p>
+        </w:tc>
+        <w:tc>
+          <w:tcPr>
+            <w:tcW w:w="2333" w:type="dxa"/>
+          </w:tcPr>
+          <w:p>
+            <w:r>
+              <w:t>204</w:t>
+            </w:r>
+          </w:p>
+        </w:tc>
+        <w:tc>
+          <w:tcPr>
+            <w:tcW w:w="2305" w:type="dxa"/>
+          </w:tcPr>
+          <w:p>
+            <w:r>
+              <w:t>285</w:t>
+            </w:r>
+          </w:p>
+        </w:tc>
+        <w:tc>
+          <w:tcPr>
+            <w:tcW w:w="2305" w:type="dxa"/>
+          </w:tcPr>
+          <w:p>
+            <w:r>
+              <w:t>190</w:t>
+            </w:r>
+          </w:p>
+        </w:tc>
+      </w:tr>
+      <w:tr>
+        <w:tc>
+          <w:tcPr>
+            <w:tcW w:w="2119" w:type="dxa"/>
+          </w:tcPr>
+          <w:p>
+            <w:r>
+              <w:t xml:space="preserve">Données type </w:t>
+            </w:r>
+            <w:r>
+              <w:t>1</w:t>
+            </w:r>
+            <w:r>
+              <w:t> / Param par défaut</w:t>
+            </w:r>
+          </w:p>
+        </w:tc>
+        <w:tc>
+          <w:tcPr>
+            <w:tcW w:w="2333" w:type="dxa"/>
+          </w:tcPr>
+          <w:p>
+            <w:r>
+              <w:t>984</w:t>
+            </w:r>
+          </w:p>
+        </w:tc>
+        <w:tc>
+          <w:tcPr>
+            <w:tcW w:w="2305" w:type="dxa"/>
+          </w:tcPr>
+          <w:p>
+            <w:r>
+              <w:t>979</w:t>
+            </w:r>
+          </w:p>
+        </w:tc>
+        <w:tc>
+          <w:tcPr>
+            <w:tcW w:w="2305" w:type="dxa"/>
+          </w:tcPr>
+          <w:p>
+            <w:r>
+              <w:t>54</w:t>
+            </w:r>
+          </w:p>
+        </w:tc>
+      </w:tr>
+      <w:tr>
+        <w:tc>
+          <w:tcPr>
+            <w:tcW w:w="2119" w:type="dxa"/>
+          </w:tcPr>
+          <w:p>
+            <w:r>
+              <w:t xml:space="preserve">Données type </w:t>
+            </w:r>
+            <w:r>
+              <w:t>1</w:t>
+            </w:r>
+            <w:r>
+              <w:t> / C élevé</w:t>
+            </w:r>
+          </w:p>
+        </w:tc>
+        <w:tc>
+          <w:tcPr>
+            <w:tcW w:w="2333" w:type="dxa"/>
+          </w:tcPr>
+          <w:p>
+            <w:r>
+              <w:t>984</w:t>
+            </w:r>
+          </w:p>
+        </w:tc>
+        <w:tc>
+          <w:tcPr>
+            <w:tcW w:w="2305" w:type="dxa"/>
+          </w:tcPr>
+          <w:p>
+            <w:r>
+              <w:t>977</w:t>
+            </w:r>
+          </w:p>
+        </w:tc>
+        <w:tc>
+          <w:tcPr>
+            <w:tcW w:w="2305" w:type="dxa"/>
+          </w:tcPr>
+          <w:p>
+            <w:r>
+              <w:t>11</w:t>
+            </w:r>
+          </w:p>
+        </w:tc>
+      </w:tr>
+      <w:tr>
+        <w:tc>
+          <w:tcPr>
+            <w:tcW w:w="2119" w:type="dxa"/>
+          </w:tcPr>
+          <w:p>
+            <w:r>
+              <w:t xml:space="preserve">Données type </w:t>
+            </w:r>
+            <w:r>
+              <w:t>2</w:t>
+            </w:r>
+            <w:r>
+              <w:t> / Param par défaut</w:t>
+            </w:r>
+          </w:p>
+        </w:tc>
+        <w:tc>
+          <w:tcPr>
+            <w:tcW w:w="2333" w:type="dxa"/>
+          </w:tcPr>
+          <w:p>
+            <w:r>
+              <w:t>975</w:t>
+            </w:r>
+          </w:p>
+        </w:tc>
+        <w:tc>
+          <w:tcPr>
+            <w:tcW w:w="2305" w:type="dxa"/>
+          </w:tcPr>
+          <w:p>
+            <w:r>
+              <w:t>974</w:t>
+            </w:r>
+          </w:p>
+        </w:tc>
+        <w:tc>
+          <w:tcPr>
+            <w:tcW w:w="2305" w:type="dxa"/>
+          </w:tcPr>
+          <w:p>
+            <w:r>
+              <w:t>927</w:t>
+            </w:r>
+          </w:p>
+        </w:tc>
+      </w:tr>
+      <w:tr>
+        <w:tc>
+          <w:tcPr>
+            <w:tcW w:w="2119" w:type="dxa"/>
+          </w:tcPr>
+          <w:p>
+            <w:r>
+              <w:lastRenderedPageBreak/>
+              <w:t xml:space="preserve">Données type </w:t>
+            </w:r>
+            <w:r>
+              <w:t>2</w:t>
+            </w:r>
+            <w:r>
+              <w:t> / C élevé</w:t>
+            </w:r>
+          </w:p>
+        </w:tc>
+        <w:tc>
+          <w:tcPr>
+            <w:tcW w:w="2333" w:type="dxa"/>
+          </w:tcPr>
+          <w:p>
+            <w:r>
+              <w:t>975</w:t>
+            </w:r>
+          </w:p>
+        </w:tc>
+        <w:tc>
+          <w:tcPr>
+            <w:tcW w:w="2305" w:type="dxa"/>
+          </w:tcPr>
+          <w:p>
+            <w:r>
+              <w:t>975</w:t>
+            </w:r>
+          </w:p>
+        </w:tc>
+        <w:tc>
+          <w:tcPr>
+            <w:tcW w:w="2305" w:type="dxa"/>
+          </w:tcPr>
+          <w:p>
+            <w:r>
+              <w:t>499</w:t>
+            </w:r>
+          </w:p>
+        </w:tc>
+      </w:tr>
+      <w:tr>
+        <w:tc>
+          <w:tcPr>
+            <w:tcW w:w="2119" w:type="dxa"/>
+          </w:tcPr>
+          <w:p/>
+        </w:tc>
+        <w:tc>
+          <w:tcPr>
+            <w:tcW w:w="2333" w:type="dxa"/>
+          </w:tcPr>
+          <w:p/>
+        </w:tc>
+        <w:tc>
+          <w:tcPr>
+            <w:tcW w:w="2305" w:type="dxa"/>
+          </w:tcPr>
+          <w:p/>
+        </w:tc>
+        <w:tc>
+          <w:tcPr>
+            <w:tcW w:w="2305" w:type="dxa"/>
+          </w:tcPr>
+          <w:p/>
+        </w:tc>
+      </w:tr>
+    </w:tbl>
     <w:p/>
+    <w:p>
+      <w:r>
+        <w:t>Il semblerait que dans le cas linéaire l’impact du paramètre C n’ait pas d’impact sur le nombre de vecteurs supports.</w:t>
+      </w:r>
+    </w:p>
+    <w:p>
+      <w:r>
+        <w:t>Pour le noyau poly, augmenter le nombre de degré et le paramètre gamma semble augmenter aussi le nombre de vecteurs supports.</w:t>
+      </w:r>
+    </w:p>
     <w:p/>
-    <w:p/>
-    <w:p/>
-    <w:p/>
-    <w:p/>
-    <w:p/>
-    <w:p/>
-    <w:p/>
-    <w:p/>
-    <w:p/>
-    <w:p/>
-    <w:p/>
-    <w:p/>
-    <w:p/>
-    <w:p/>
-    <w:p/>
-    <w:p/>
-    <w:p/>
-    <w:p/>
-    <w:p/>
-    <w:p>
-      <w:r>
-        <w:lastRenderedPageBreak/>
-        <w:t>TME 3 :</w:t>
-      </w:r>
-    </w:p>
-    <w:p/>
-    <w:p/>
-    <w:p>
-      <w:r>
-        <w:t>TME 4 :</w:t>
-      </w:r>
-    </w:p>
-    <w:p/>
+    <w:p>
+      <w:proofErr w:type="spellStart"/>
+      <w:r>
+        <w:t>Grid</w:t>
+      </w:r>
+      <w:proofErr w:type="spellEnd"/>
+      <w:r>
+        <w:t xml:space="preserve"> </w:t>
+      </w:r>
+      <w:proofErr w:type="spellStart"/>
+      <w:r>
+        <w:t>Search</w:t>
+      </w:r>
+      <w:proofErr w:type="spellEnd"/>
+      <w:r>
+        <w:t xml:space="preserve"> : </w:t>
+      </w:r>
+    </w:p>
     <w:sectPr>
       <w:pgSz w:w="11906" w:h="16838"/>
       <w:pgMar w:top="1417" w:right="1417" w:bottom="1417" w:left="1417" w:header="708" w:footer="708" w:gutter="0"/>
@@ -63,6 +1416,127 @@
     </w:sectPr>
   </w:body>
 </w:document>
+</file>
+
+<file path=word/numbering.xml><?xml version="1.0" encoding="utf-8"?>
+<w:numbering xmlns:wpc="http://schemas.microsoft.com/office/word/2010/wordprocessingCanvas" xmlns:cx="http://schemas.microsoft.com/office/drawing/2014/chartex" xmlns:cx1="http://schemas.microsoft.com/office/drawing/2015/9/8/chartex" xmlns:cx2="http://schemas.microsoft.com/office/drawing/2015/10/21/chartex" xmlns:cx3="http://schemas.microsoft.com/office/drawing/2016/5/9/chartex" xmlns:cx4="http://schemas.microsoft.com/office/drawing/2016/5/10/chartex" xmlns:cx5="http://schemas.microsoft.com/office/drawing/2016/5/11/chartex" xmlns:cx6="http://schemas.microsoft.com/office/drawing/2016/5/12/chartex" xmlns:cx7="http://schemas.microsoft.com/office/drawing/2016/5/13/chartex" xmlns:cx8="http://schemas.microsoft.com/office/drawing/2016/5/14/chartex" xmlns:mc="http://schemas.openxmlformats.org/markup-compatibility/2006" xmlns:aink="http://schemas.microsoft.com/office/drawing/2016/ink" xmlns:am3d="http://schemas.microsoft.com/office/drawing/2017/model3d" xmlns:o="urn:schemas-microsoft-com:office:office" xmlns:r="http://schemas.openxmlformats.org/officeDocument/2006/relationships" xmlns:m="http://schemas.openxmlformats.org/officeDocument/2006/math" xmlns:v="urn:schemas-microsoft-com:vml" xmlns:wp14="http://schemas.microsoft.com/office/word/2010/wordprocessingDrawing" xmlns:wp="http://schemas.openxmlformats.org/drawingml/2006/wordprocessingDrawing" xmlns:w10="urn:schemas-microsoft-com:office:word" xmlns:w="http://schemas.openxmlformats.org/wordprocessingml/2006/main" xmlns:w14="http://schemas.microsoft.com/office/word/2010/wordml" xmlns:w15="http://schemas.microsoft.com/office/word/2012/wordml" xmlns:w16cex="http://schemas.microsoft.com/office/word/2018/wordml/cex" xmlns:w16cid="http://schemas.microsoft.com/office/word/2016/wordml/cid" xmlns:w16="http://schemas.microsoft.com/office/word/2018/wordml" xmlns:w16se="http://schemas.microsoft.com/office/word/2015/wordml/symex" xmlns:wpg="http://schemas.microsoft.com/office/word/2010/wordprocessingGroup" xmlns:wpi="http://schemas.microsoft.com/office/word/2010/wordprocessingInk" xmlns:wne="http://schemas.microsoft.com/office/word/2006/wordml" xmlns:wps="http://schemas.microsoft.com/office/word/2010/wordprocessingShape" mc:Ignorable="w14 w15 w16se w16cid w16 w16cex wp14">
+  <w:abstractNum w:abstractNumId="0" w15:restartNumberingAfterBreak="0">
+    <w:nsid w:val="1ADD47B6"/>
+    <w:multiLevelType w:val="hybridMultilevel"/>
+    <w:tmpl w:val="6C9CF8D2"/>
+    <w:lvl w:ilvl="0" w:tplc="2C18EAB2">
+      <w:start w:val="3"/>
+      <w:numFmt w:val="bullet"/>
+      <w:lvlText w:val="-"/>
+      <w:lvlJc w:val="left"/>
+      <w:pPr>
+        <w:ind w:left="720" w:hanging="360"/>
+      </w:pPr>
+      <w:rPr>
+        <w:rFonts w:ascii="Calibri" w:eastAsiaTheme="minorHAnsi" w:hAnsi="Calibri" w:cs="Calibri" w:hint="default"/>
+      </w:rPr>
+    </w:lvl>
+    <w:lvl w:ilvl="1" w:tplc="040C0003" w:tentative="1">
+      <w:start w:val="1"/>
+      <w:numFmt w:val="bullet"/>
+      <w:lvlText w:val="o"/>
+      <w:lvlJc w:val="left"/>
+      <w:pPr>
+        <w:ind w:left="1440" w:hanging="360"/>
+      </w:pPr>
+      <w:rPr>
+        <w:rFonts w:ascii="Courier New" w:hAnsi="Courier New" w:cs="Courier New" w:hint="default"/>
+      </w:rPr>
+    </w:lvl>
+    <w:lvl w:ilvl="2" w:tplc="040C0005" w:tentative="1">
+      <w:start w:val="1"/>
+      <w:numFmt w:val="bullet"/>
+      <w:lvlText w:val=""/>
+      <w:lvlJc w:val="left"/>
+      <w:pPr>
+        <w:ind w:left="2160" w:hanging="360"/>
+      </w:pPr>
+      <w:rPr>
+        <w:rFonts w:ascii="Wingdings" w:hAnsi="Wingdings" w:hint="default"/>
+      </w:rPr>
+    </w:lvl>
+    <w:lvl w:ilvl="3" w:tplc="040C0001" w:tentative="1">
+      <w:start w:val="1"/>
+      <w:numFmt w:val="bullet"/>
+      <w:lvlText w:val=""/>
+      <w:lvlJc w:val="left"/>
+      <w:pPr>
+        <w:ind w:left="2880" w:hanging="360"/>
+      </w:pPr>
+      <w:rPr>
+        <w:rFonts w:ascii="Symbol" w:hAnsi="Symbol" w:hint="default"/>
+      </w:rPr>
+    </w:lvl>
+    <w:lvl w:ilvl="4" w:tplc="040C0003" w:tentative="1">
+      <w:start w:val="1"/>
+      <w:numFmt w:val="bullet"/>
+      <w:lvlText w:val="o"/>
+      <w:lvlJc w:val="left"/>
+      <w:pPr>
+        <w:ind w:left="3600" w:hanging="360"/>
+      </w:pPr>
+      <w:rPr>
+        <w:rFonts w:ascii="Courier New" w:hAnsi="Courier New" w:cs="Courier New" w:hint="default"/>
+      </w:rPr>
+    </w:lvl>
+    <w:lvl w:ilvl="5" w:tplc="040C0005" w:tentative="1">
+      <w:start w:val="1"/>
+      <w:numFmt w:val="bullet"/>
+      <w:lvlText w:val=""/>
+      <w:lvlJc w:val="left"/>
+      <w:pPr>
+        <w:ind w:left="4320" w:hanging="360"/>
+      </w:pPr>
+      <w:rPr>
+        <w:rFonts w:ascii="Wingdings" w:hAnsi="Wingdings" w:hint="default"/>
+      </w:rPr>
+    </w:lvl>
+    <w:lvl w:ilvl="6" w:tplc="040C0001" w:tentative="1">
+      <w:start w:val="1"/>
+      <w:numFmt w:val="bullet"/>
+      <w:lvlText w:val=""/>
+      <w:lvlJc w:val="left"/>
+      <w:pPr>
+        <w:ind w:left="5040" w:hanging="360"/>
+      </w:pPr>
+      <w:rPr>
+        <w:rFonts w:ascii="Symbol" w:hAnsi="Symbol" w:hint="default"/>
+      </w:rPr>
+    </w:lvl>
+    <w:lvl w:ilvl="7" w:tplc="040C0003" w:tentative="1">
+      <w:start w:val="1"/>
+      <w:numFmt w:val="bullet"/>
+      <w:lvlText w:val="o"/>
+      <w:lvlJc w:val="left"/>
+      <w:pPr>
+        <w:ind w:left="5760" w:hanging="360"/>
+      </w:pPr>
+      <w:rPr>
+        <w:rFonts w:ascii="Courier New" w:hAnsi="Courier New" w:cs="Courier New" w:hint="default"/>
+      </w:rPr>
+    </w:lvl>
+    <w:lvl w:ilvl="8" w:tplc="040C0005" w:tentative="1">
+      <w:start w:val="1"/>
+      <w:numFmt w:val="bullet"/>
+      <w:lvlText w:val=""/>
+      <w:lvlJc w:val="left"/>
+      <w:pPr>
+        <w:ind w:left="6480" w:hanging="360"/>
+      </w:pPr>
+      <w:rPr>
+        <w:rFonts w:ascii="Wingdings" w:hAnsi="Wingdings" w:hint="default"/>
+      </w:rPr>
+    </w:lvl>
+  </w:abstractNum>
+  <w:num w:numId="1">
+    <w:abstractNumId w:val="0"/>
+  </w:num>
+</w:numbering>
 </file>
 
 <file path=word/styles.xml><?xml version="1.0" encoding="utf-8"?>
@@ -188,6 +1662,7 @@
     <w:lsdException w:name="HTML Sample" w:semiHidden="1" w:unhideWhenUsed="1"/>
     <w:lsdException w:name="HTML Typewriter" w:semiHidden="1" w:unhideWhenUsed="1"/>
     <w:lsdException w:name="HTML Variable" w:semiHidden="1" w:unhideWhenUsed="1"/>
+    <w:lsdException w:name="Normal Table" w:semiHidden="1" w:unhideWhenUsed="1"/>
     <w:lsdException w:name="annotation subject" w:semiHidden="1" w:unhideWhenUsed="1"/>
     <w:lsdException w:name="No List" w:semiHidden="1" w:unhideWhenUsed="1"/>
     <w:lsdException w:name="Outline List 1" w:semiHidden="1" w:unhideWhenUsed="1"/>
@@ -234,8 +1709,10 @@
     <w:lsdException w:name="Table Subtle 2" w:semiHidden="1" w:unhideWhenUsed="1"/>
     <w:lsdException w:name="Table Web 1" w:semiHidden="1" w:unhideWhenUsed="1"/>
     <w:lsdException w:name="Table Web 2" w:semiHidden="1" w:unhideWhenUsed="1"/>
+    <w:lsdException w:name="Table Web 3" w:semiHidden="1" w:unhideWhenUsed="1"/>
     <w:lsdException w:name="Balloon Text" w:semiHidden="1" w:unhideWhenUsed="1"/>
     <w:lsdException w:name="Table Grid" w:uiPriority="39"/>
+    <w:lsdException w:name="Table Theme" w:semiHidden="1" w:unhideWhenUsed="1"/>
     <w:lsdException w:name="Placeholder Text" w:semiHidden="1"/>
     <w:lsdException w:name="No Spacing" w:uiPriority="1" w:qFormat="1"/>
     <w:lsdException w:name="Light Shading" w:uiPriority="60"/>
@@ -487,6 +1964,36 @@
     <w:uiPriority w:val="99"/>
     <w:semiHidden/>
     <w:unhideWhenUsed/>
+  </w:style>
+  <w:style w:type="paragraph" w:styleId="Paragraphedeliste">
+    <w:name w:val="List Paragraph"/>
+    <w:basedOn w:val="Normal"/>
+    <w:uiPriority w:val="34"/>
+    <w:qFormat/>
+    <w:rsid w:val="002A01A3"/>
+    <w:pPr>
+      <w:ind w:left="720"/>
+      <w:contextualSpacing/>
+    </w:pPr>
+  </w:style>
+  <w:style w:type="table" w:styleId="Grilledutableau">
+    <w:name w:val="Table Grid"/>
+    <w:basedOn w:val="TableauNormal"/>
+    <w:uiPriority w:val="39"/>
+    <w:rsid w:val="00F93FC0"/>
+    <w:pPr>
+      <w:spacing w:after="0" w:line="240" w:lineRule="auto"/>
+    </w:pPr>
+    <w:tblPr>
+      <w:tblBorders>
+        <w:top w:val="single" w:sz="4" w:space="0" w:color="auto"/>
+        <w:left w:val="single" w:sz="4" w:space="0" w:color="auto"/>
+        <w:bottom w:val="single" w:sz="4" w:space="0" w:color="auto"/>
+        <w:right w:val="single" w:sz="4" w:space="0" w:color="auto"/>
+        <w:insideH w:val="single" w:sz="4" w:space="0" w:color="auto"/>
+        <w:insideV w:val="single" w:sz="4" w:space="0" w:color="auto"/>
+      </w:tblBorders>
+    </w:tblPr>
   </w:style>
 </w:styles>
 </file>

</xml_diff>